<commit_message>
Se realizaron modificaciones del codigo existente y se agregaron clases, gestores, se desarrollaron menues de los distintos tipos de usuarios. Se agregó paquete Persistencia
</commit_message>
<xml_diff>
--- a/SistemaAdministracionBiblioteca/Sistema Administración de Biblioteca (Desarrollo).docx
+++ b/SistemaAdministracionBiblioteca/Sistema Administración de Biblioteca (Desarrollo).docx
@@ -42,7 +42,15 @@
       </w:pPr>
       <w:r>
         <w:tab/>
-        <w:t>Arrancamos generando un nuevo proyecto en la IDE al que llamamos SistemaAdministracionBiblioteca. Se generó un  primer paquete denominado App en donde se gestionará el Main (Clase principal). Luego, consideramos el generar un siguiente paquete al que denominamos Biblioteca. Es aquí en donde comenzamos a generar las clases que consideramos esenciales para arrancar con nuestro proyecto.</w:t>
+        <w:t xml:space="preserve">Arrancamos generando un nuevo proyecto en la IDE al que llamamos SistemaAdministracionBiblioteca. Se generó </w:t>
+      </w:r>
+      <w:proofErr w:type="gramStart"/>
+      <w:r>
+        <w:t>un  primer</w:t>
+      </w:r>
+      <w:proofErr w:type="gramEnd"/>
+      <w:r>
+        <w:t xml:space="preserve"> paquete denominado App en donde se gestionará el Main (Clase principal). Luego, consideramos el generar un siguiente paquete al que denominamos Biblioteca. Es aquí en donde comenzamos a generar las clases que consideramos esenciales para arrancar con nuestro proyecto.</w:t>
       </w:r>
     </w:p>
     <w:p>
@@ -50,14 +58,40 @@
         <w:ind w:firstLine="708"/>
         <w:jc w:val="both"/>
       </w:pPr>
-      <w:r>
-        <w:t xml:space="preserve">La primera clase a desarrollar fue la “Clase Libro”. Aquí definimos los atributos, el </w:t>
+      <w:proofErr w:type="gramStart"/>
+      <w:r>
+        <w:t>La primera clase a desarrollar</w:t>
+      </w:r>
+      <w:proofErr w:type="gramEnd"/>
+      <w:r>
+        <w:t xml:space="preserve"> fue la “Clase Libro”. Aquí definimos los atributos, el </w:t>
       </w:r>
       <w:r>
         <w:t>constructor</w:t>
       </w:r>
       <w:r>
-        <w:t>, los getters  y setters, y los métodos que nos ayudarían luego para seguir con nuestra propuesta.</w:t>
+        <w:t xml:space="preserve">, los </w:t>
+      </w:r>
+      <w:proofErr w:type="spellStart"/>
+      <w:proofErr w:type="gramStart"/>
+      <w:r>
+        <w:t>getters</w:t>
+      </w:r>
+      <w:proofErr w:type="spellEnd"/>
+      <w:r>
+        <w:t xml:space="preserve">  y</w:t>
+      </w:r>
+      <w:proofErr w:type="gramEnd"/>
+      <w:r>
+        <w:t xml:space="preserve"> </w:t>
+      </w:r>
+      <w:proofErr w:type="spellStart"/>
+      <w:r>
+        <w:t>setters</w:t>
+      </w:r>
+      <w:proofErr w:type="spellEnd"/>
+      <w:r>
+        <w:t>, y los métodos que nos ayudarían luego para seguir con nuestra propuesta.</w:t>
       </w:r>
     </w:p>
     <w:p>
@@ -74,11 +108,18 @@
       <w:r>
         <w:t xml:space="preserve">. En donde atributos básicos como nombre y dni comenzaron a darle forma. La generación del constructor </w:t>
       </w:r>
+      <w:proofErr w:type="spellStart"/>
+      <w:proofErr w:type="gramStart"/>
       <w:r>
         <w:t>ejecutarMenu</w:t>
       </w:r>
-      <w:r>
-        <w:t>() nos permitirá mostrar por pantalla las acciones que cada tipo de usuario puede desarrollar en el sistema. Lo realizamos como abstracto por lo cual no podremos instanciarlo de manera directa y servirá como modelo común para los distintos tipos de usuarios (Usuario, Bibliotecario y Administrador).</w:t>
+      <w:proofErr w:type="spellEnd"/>
+      <w:r>
+        <w:t>(</w:t>
+      </w:r>
+      <w:proofErr w:type="gramEnd"/>
+      <w:r>
+        <w:t>) nos permitirá mostrar por pantalla las acciones que cada tipo de usuario puede desarrollar en el sistema. Lo realizamos como abstracto por lo cual no podremos instanciarlo de manera directa y servirá como modelo común para los distintos tipos de usuarios (Usuario, Bibliotecario y Administrador).</w:t>
       </w:r>
       <w:r>
         <w:t xml:space="preserve"> </w:t>
@@ -111,7 +152,23 @@
         <w:jc w:val="both"/>
       </w:pPr>
       <w:r>
-        <w:t>Para poder tener una clase main más limpia decidimos generar un nuevo paquete en donde incluiremos todo lo concerniente a la Interface de Usuario (UI). Lo primero fue armar un menú principal para que quien esté ingresando a sistema seleccione su perfil de usuario y de acuerdo a esto serán las opciones que el men</w:t>
+        <w:t xml:space="preserve">Para poder tener una clase main más limpia decidimos generar un nuevo paquete en donde incluiremos todo lo concerniente a la </w:t>
+      </w:r>
+      <w:proofErr w:type="gramStart"/>
+      <w:r>
+        <w:t>Interface</w:t>
+      </w:r>
+      <w:proofErr w:type="gramEnd"/>
+      <w:r>
+        <w:t xml:space="preserve"> de Usuario (UI). Lo primero fue armar un menú principal para que quien esté ingresando a sistema seleccione su perfil de usuario y </w:t>
+      </w:r>
+      <w:proofErr w:type="gramStart"/>
+      <w:r>
+        <w:t>de acuerdo a</w:t>
+      </w:r>
+      <w:proofErr w:type="gramEnd"/>
+      <w:r>
+        <w:t xml:space="preserve"> esto serán las opciones que el men</w:t>
       </w:r>
       <w:r>
         <w:t xml:space="preserve">ú </w:t>
@@ -126,13 +183,46 @@
         <w:jc w:val="both"/>
       </w:pPr>
       <w:r>
-        <w:t>Para poder continuar con nuestro desarrollo es prioridad arrancar con Clase Administrador y Clase Bibliotecario. Ambas heredan de Clase Usuario. El administrador va a poder generar Usuarios, realizar Backup y por ejemplo editar el catálogo de libros. Por su parte el Bibliotecario  podrá registrar préstamo, devolución</w:t>
+        <w:t xml:space="preserve">Para poder continuar con nuestro desarrollo es prioridad arrancar con Clase Administrador y Clase Bibliotecario. Ambas heredan de Clase Usuario. El administrador va a poder generar Usuarios, realizar </w:t>
+      </w:r>
+      <w:proofErr w:type="spellStart"/>
+      <w:r>
+        <w:t>Backup</w:t>
+      </w:r>
+      <w:proofErr w:type="spellEnd"/>
+      <w:r>
+        <w:t xml:space="preserve"> y por ejemplo editar el catálogo de libros. Por su parte el </w:t>
+      </w:r>
+      <w:proofErr w:type="gramStart"/>
+      <w:r>
+        <w:t>Bibliotecario  podrá</w:t>
+      </w:r>
+      <w:proofErr w:type="gramEnd"/>
+      <w:r>
+        <w:t xml:space="preserve"> registrar préstamo, devolución</w:t>
       </w:r>
       <w:r>
         <w:t>, consultar el estado de los libros y cargar nuevos usuarios.</w:t>
       </w:r>
       <w:r>
-        <w:t xml:space="preserve"> De esta manera quedó creada la jerarquía básica de Usuarios en donde todas validan el dni desde el constuctor. Cada uno tiene su comportamiento que delegará luego  a las clases del paquete UI</w:t>
+        <w:t xml:space="preserve"> De esta manera quedó creada la jerarquía básica de Usuarios en donde todas validan el dni desde el const</w:t>
+      </w:r>
+      <w:r>
+        <w:t>r</w:t>
+      </w:r>
+      <w:r>
+        <w:t xml:space="preserve">uctor. Cada uno tiene su comportamiento que delegará </w:t>
+      </w:r>
+      <w:proofErr w:type="gramStart"/>
+      <w:r>
+        <w:t>luego  a</w:t>
+      </w:r>
+      <w:proofErr w:type="gramEnd"/>
+      <w:r>
+        <w:t xml:space="preserve"> las clases del paquete UI</w:t>
+      </w:r>
+      <w:r>
+        <w:t>.</w:t>
       </w:r>
     </w:p>
     <w:p>
@@ -159,6 +249,74 @@
       <w:r>
         <w:t>.</w:t>
       </w:r>
+    </w:p>
+    <w:p>
+      <w:pPr>
+        <w:ind w:firstLine="708"/>
+        <w:jc w:val="both"/>
+      </w:pPr>
+      <w:r>
+        <w:t xml:space="preserve">Generamos un paquete </w:t>
+      </w:r>
+      <w:proofErr w:type="spellStart"/>
+      <w:r>
+        <w:t>Enum</w:t>
+      </w:r>
+      <w:proofErr w:type="spellEnd"/>
+      <w:r>
+        <w:t xml:space="preserve"> y otro al que denominamos </w:t>
+      </w:r>
+      <w:proofErr w:type="gramStart"/>
+      <w:r>
+        <w:t>Interface</w:t>
+      </w:r>
+      <w:proofErr w:type="gramEnd"/>
+      <w:r>
+        <w:t xml:space="preserve">. En donde incluimos por una parte los diversos géneros de los libros. Y por </w:t>
+      </w:r>
+      <w:proofErr w:type="gramStart"/>
+      <w:r>
+        <w:t>otra diversas acciones</w:t>
+      </w:r>
+      <w:proofErr w:type="gramEnd"/>
+      <w:r>
+        <w:t xml:space="preserve"> que podremos hacer.</w:t>
+      </w:r>
+    </w:p>
+    <w:p>
+      <w:pPr>
+        <w:ind w:firstLine="708"/>
+        <w:jc w:val="both"/>
+      </w:pPr>
+      <w:r>
+        <w:t>Para poder continuar probamos hacer algunas búsquedas agregando algunos libros</w:t>
+      </w:r>
+      <w:r>
+        <w:t xml:space="preserve"> en una clase destinada para poder realizar dichas pruebas a la que llamamos </w:t>
+      </w:r>
+      <w:proofErr w:type="spellStart"/>
+      <w:r>
+        <w:t>SimuladorBusqueda</w:t>
+      </w:r>
+      <w:proofErr w:type="spellEnd"/>
+      <w:r>
+        <w:t>.</w:t>
+      </w:r>
+    </w:p>
+    <w:p>
+      <w:pPr>
+        <w:ind w:firstLine="708"/>
+        <w:jc w:val="both"/>
+      </w:pPr>
+      <w:r>
+        <w:t>Pasamos al menú Principal.</w:t>
+      </w:r>
+    </w:p>
+    <w:p>
+      <w:pPr>
+        <w:ind w:firstLine="708"/>
+        <w:jc w:val="both"/>
+      </w:pPr>
     </w:p>
     <w:p>
       <w:pPr>
@@ -1424,7 +1582,7 @@
     <w:rsidRoot w:val="00046A55"/>
     <w:rsid w:val="00046A55"/>
     <w:rsid w:val="00A1381C"/>
-    <w:rsid w:val="00FA4E58"/>
+    <w:rsid w:val="00BA42AC"/>
   </w:rsids>
   <m:mathPr>
     <m:mathFont m:val="Cambria Math"/>

</xml_diff>